<commit_message>
added nodemon, fixed spelling mistakes
</commit_message>
<xml_diff>
--- a/data/template_agreement.docx
+++ b/data/template_agreement.docx
@@ -13,7 +13,15 @@
         </w:rPr>
       </w:pPr>
       <w:r>
-        <w:t>Договор поставки оборудования № {contract_number}</w:t>
+        <w:t>Договор поставки оборудования № {</w:t>
+      </w:r>
+      <w:proofErr w:type="spellStart"/>
+      <w:r>
+        <w:t>contract_number</w:t>
+      </w:r>
+      <w:proofErr w:type="spellEnd"/>
+      <w:r>
+        <w:t>}</w:t>
       </w:r>
     </w:p>
     <w:p>
@@ -31,7 +39,20 @@
         </w:rPr>
       </w:pPr>
       <w:r>
-        <w:t>г. Кызылорда                                                                                                   {agreement_date}</w:t>
+        <w:t xml:space="preserve">г. Кызылорда                                                                                                </w:t>
+      </w:r>
+      <w:proofErr w:type="gramStart"/>
+      <w:r>
+        <w:t xml:space="preserve">   {</w:t>
+      </w:r>
+      <w:proofErr w:type="spellStart"/>
+      <w:proofErr w:type="gramEnd"/>
+      <w:r>
+        <w:t>agreement_date</w:t>
+      </w:r>
+      <w:proofErr w:type="spellEnd"/>
+      <w:r>
+        <w:t>}</w:t>
       </w:r>
     </w:p>
     <w:p>
@@ -656,7 +677,15 @@
         </w:rPr>
       </w:pPr>
       <w:r>
-        <w:t xml:space="preserve">Общая стоимость Договора с учетом НДС составляет {price} </w:t>
+        <w:t>Общая стоимость Договора с учетом НДС составляет {</w:t>
+      </w:r>
+      <w:proofErr w:type="spellStart"/>
+      <w:r>
+        <w:t>price</w:t>
+      </w:r>
+      <w:proofErr w:type="spellEnd"/>
+      <w:r>
+        <w:t xml:space="preserve">} </w:t>
       </w:r>
       <w:r>
         <w:t>{</w:t>
@@ -1918,6 +1947,7 @@
         </w:rPr>
         <w:t>address</w:t>
       </w:r>
+      <w:proofErr w:type="gramStart"/>
       <w:r>
         <w:rPr>
           <w:color w:val="000000"/>
@@ -1930,6 +1960,7 @@
         </w:rPr>
         <w:t>,</w:t>
       </w:r>
+      <w:proofErr w:type="gramEnd"/>
       <w:r>
         <w:rPr>
           <w:color w:val="000000"/>
@@ -1941,7 +1972,23 @@
           <w:color w:val="000000"/>
           <w:lang w:val="en-US"/>
         </w:rPr>
-        <w:t>{phone_nubmer}</w:t>
+        <w:t>{</w:t>
+      </w:r>
+      <w:proofErr w:type="spellStart"/>
+      <w:r>
+        <w:rPr>
+          <w:color w:val="000000"/>
+          <w:lang w:val="en-US"/>
+        </w:rPr>
+        <w:t>phone_nubmer</w:t>
+      </w:r>
+      <w:proofErr w:type="spellEnd"/>
+      <w:r>
+        <w:rPr>
+          <w:color w:val="000000"/>
+          <w:lang w:val="en-US"/>
+        </w:rPr>
+        <w:t>}</w:t>
       </w:r>
       <w:r>
         <w:rPr>
@@ -2226,7 +2273,21 @@
         <w:rPr>
           <w:color w:val="000000"/>
         </w:rPr>
-        <w:t>6.3. Сторона, для которой стало невозможным выполнение своих обязательств по настоящему договору должна дать извещение другой Стороне в течение 5 (пяти) рабочих дней о начале и прекращении действия обстоятельств, воспрепятствовавших выполнению обязательств по договору.</w:t>
+        <w:t xml:space="preserve">6.3. Сторона, для которой стало невозможным выполнение своих обязательств </w:t>
+      </w:r>
+      <w:proofErr w:type="gramStart"/>
+      <w:r>
+        <w:rPr>
+          <w:color w:val="000000"/>
+        </w:rPr>
+        <w:t>по настоящему договору</w:t>
+      </w:r>
+      <w:proofErr w:type="gramEnd"/>
+      <w:r>
+        <w:rPr>
+          <w:color w:val="000000"/>
+        </w:rPr>
+        <w:t xml:space="preserve"> должна дать извещение другой Стороне в течение 5 (пяти) рабочих дней о начале и прекращении действия обстоятельств, воспрепятствовавших выполнению обязательств по договору.</w:t>
       </w:r>
     </w:p>
     <w:p>
@@ -2363,7 +2424,21 @@
         <w:rPr>
           <w:color w:val="000000"/>
         </w:rPr>
-        <w:t xml:space="preserve">8.2. При не достижении согласия между Сторонами спор между ними будет </w:t>
+        <w:t xml:space="preserve">8.2. При </w:t>
+      </w:r>
+      <w:proofErr w:type="gramStart"/>
+      <w:r>
+        <w:rPr>
+          <w:color w:val="000000"/>
+        </w:rPr>
+        <w:t>не достижении</w:t>
+      </w:r>
+      <w:proofErr w:type="gramEnd"/>
+      <w:r>
+        <w:rPr>
+          <w:color w:val="000000"/>
+        </w:rPr>
+        <w:t xml:space="preserve"> согласия между Сторонами спор между ними будет </w:t>
       </w:r>
       <w:r>
         <w:rPr>
@@ -3060,7 +3135,21 @@
               <w:rPr>
                 <w:lang w:val="en-US"/>
               </w:rPr>
-              <w:t>{seller_data}</w:t>
+              <w:t>{</w:t>
+            </w:r>
+            <w:proofErr w:type="spellStart"/>
+            <w:r>
+              <w:rPr>
+                <w:lang w:val="en-US"/>
+              </w:rPr>
+              <w:t>seller_data</w:t>
+            </w:r>
+            <w:proofErr w:type="spellEnd"/>
+            <w:r>
+              <w:rPr>
+                <w:lang w:val="en-US"/>
+              </w:rPr>
+              <w:t>}</w:t>
             </w:r>
             <w:r>
               <w:br/>
@@ -3099,7 +3188,23 @@
                 <w:color w:val="000000"/>
                 <w:lang w:val="en-US"/>
               </w:rPr>
-              <w:t>{buyer_data}</w:t>
+              <w:t>{</w:t>
+            </w:r>
+            <w:proofErr w:type="spellStart"/>
+            <w:r>
+              <w:rPr>
+                <w:color w:val="000000"/>
+                <w:lang w:val="en-US"/>
+              </w:rPr>
+              <w:t>buyer_data</w:t>
+            </w:r>
+            <w:proofErr w:type="spellEnd"/>
+            <w:r>
+              <w:rPr>
+                <w:color w:val="000000"/>
+                <w:lang w:val="en-US"/>
+              </w:rPr>
+              <w:t>}</w:t>
             </w:r>
           </w:p>
         </w:tc>
@@ -3130,7 +3235,24 @@
             </w:r>
             <w:r>
               <w:br/>
-              <w:t>{director_name}</w:t>
+              <w:t>{</w:t>
+            </w:r>
+            <w:r>
+              <w:rPr>
+                <w:lang w:val="en-US"/>
+              </w:rPr>
+              <w:t>seller</w:t>
+            </w:r>
+            <w:r>
+              <w:t>_</w:t>
+            </w:r>
+            <w:proofErr w:type="spellStart"/>
+            <w:r>
+              <w:t>name</w:t>
+            </w:r>
+            <w:proofErr w:type="spellEnd"/>
+            <w:r>
+              <w:t>}</w:t>
             </w:r>
           </w:p>
         </w:tc>
@@ -3204,16 +3326,26 @@
             </w:r>
           </w:p>
           <w:p>
-            <w:pPr>
+            <w:r>
+              <w:t>{</w:t>
+            </w:r>
+            <w:r>
               <w:rPr>
                 <w:lang w:val="en-US"/>
               </w:rPr>
-            </w:pPr>
+              <w:t>buyer</w:t>
+            </w:r>
+            <w:r>
+              <w:t>_</w:t>
+            </w:r>
             <w:r>
               <w:rPr>
                 <w:lang w:val="en-US"/>
               </w:rPr>
-              <w:t>{buyer_name}</w:t>
+              <w:t>name</w:t>
+            </w:r>
+            <w:r>
+              <w:t>}</w:t>
             </w:r>
           </w:p>
         </w:tc>
@@ -3270,15 +3402,39 @@
           </w:tcPr>
           <w:p>
             <w:r>
-              <w:t>Приложение № 1 от {agreement_date}</w:t>
+              <w:t>Приложение № 1 от {</w:t>
+            </w:r>
+            <w:proofErr w:type="spellStart"/>
+            <w:r>
+              <w:t>agreement_date</w:t>
+            </w:r>
+            <w:proofErr w:type="spellEnd"/>
+            <w:r>
+              <w:t>}</w:t>
             </w:r>
             <w:r>
               <w:br/>
-              <w:t xml:space="preserve">                                                                               к Договору № {contract_number} </w:t>
+              <w:t xml:space="preserve">                                                                               к Договору № {</w:t>
+            </w:r>
+            <w:proofErr w:type="spellStart"/>
+            <w:r>
+              <w:t>contract_number</w:t>
+            </w:r>
+            <w:proofErr w:type="spellEnd"/>
+            <w:r>
+              <w:t xml:space="preserve">} </w:t>
             </w:r>
             <w:r>
               <w:br/>
-              <w:t xml:space="preserve">                                                                                                           от {agreement_date} </w:t>
+              <w:t xml:space="preserve">                                                                                                           от {</w:t>
+            </w:r>
+            <w:proofErr w:type="spellStart"/>
+            <w:r>
+              <w:t>agreement_date</w:t>
+            </w:r>
+            <w:proofErr w:type="spellEnd"/>
+            <w:r>
+              <w:t xml:space="preserve">} </w:t>
             </w:r>
             <w:r>
               <w:br/>
@@ -3330,8 +3486,18 @@
                 <w:szCs w:val="24"/>
               </w:rPr>
               <w:lastRenderedPageBreak/>
-              <w:t>№ пп</w:t>
-            </w:r>
+              <w:t xml:space="preserve">№ </w:t>
+            </w:r>
+            <w:proofErr w:type="spellStart"/>
+            <w:r>
+              <w:rPr>
+                <w:bCs/>
+                <w:color w:val="000000"/>
+                <w:szCs w:val="24"/>
+              </w:rPr>
+              <w:t>пп</w:t>
+            </w:r>
+            <w:proofErr w:type="spellEnd"/>
           </w:p>
         </w:tc>
         <w:tc>
@@ -3605,7 +3771,15 @@
           </w:tcPr>
           <w:p>
             <w:r>
-              <w:t>{equipment_name}</w:t>
+              <w:t>{</w:t>
+            </w:r>
+            <w:proofErr w:type="spellStart"/>
+            <w:r>
+              <w:t>equipment_name</w:t>
+            </w:r>
+            <w:proofErr w:type="spellEnd"/>
+            <w:r>
+              <w:t>}</w:t>
             </w:r>
           </w:p>
         </w:tc>
@@ -3640,8 +3814,18 @@
                 <w:bCs/>
                 <w:szCs w:val="24"/>
               </w:rPr>
-              <w:t xml:space="preserve">   шт</w:t>
-            </w:r>
+              <w:t xml:space="preserve">   </w:t>
+            </w:r>
+            <w:proofErr w:type="spellStart"/>
+            <w:r>
+              <w:rPr>
+                <w:b w:val="0"/>
+                <w:bCs/>
+                <w:szCs w:val="24"/>
+              </w:rPr>
+              <w:t>шт</w:t>
+            </w:r>
+            <w:proofErr w:type="spellEnd"/>
           </w:p>
         </w:tc>
         <w:tc>
@@ -3696,7 +3880,15 @@
           </w:tcPr>
           <w:p>
             <w:r>
-              <w:t>{price}</w:t>
+              <w:t>{</w:t>
+            </w:r>
+            <w:proofErr w:type="spellStart"/>
+            <w:r>
+              <w:t>price</w:t>
+            </w:r>
+            <w:proofErr w:type="spellEnd"/>
+            <w:r>
+              <w:t>}</w:t>
             </w:r>
           </w:p>
         </w:tc>
@@ -3716,7 +3908,15 @@
           </w:tcPr>
           <w:p>
             <w:r>
-              <w:t>{price}</w:t>
+              <w:t>{</w:t>
+            </w:r>
+            <w:proofErr w:type="spellStart"/>
+            <w:r>
+              <w:t>price</w:t>
+            </w:r>
+            <w:proofErr w:type="spellEnd"/>
+            <w:r>
+              <w:t>}</w:t>
             </w:r>
           </w:p>
         </w:tc>
@@ -3774,7 +3974,15 @@
           </w:tcPr>
           <w:p>
             <w:r>
-              <w:t>{price},00</w:t>
+              <w:t>{</w:t>
+            </w:r>
+            <w:proofErr w:type="spellStart"/>
+            <w:r>
+              <w:t>price</w:t>
+            </w:r>
+            <w:proofErr w:type="spellEnd"/>
+            <w:r>
+              <w:t>},00</w:t>
             </w:r>
           </w:p>
         </w:tc>
@@ -3832,7 +4040,15 @@
           </w:tcPr>
           <w:p>
             <w:r>
-              <w:t>{nds}</w:t>
+              <w:t>{</w:t>
+            </w:r>
+            <w:proofErr w:type="spellStart"/>
+            <w:r>
+              <w:t>nds</w:t>
+            </w:r>
+            <w:proofErr w:type="spellEnd"/>
+            <w:r>
+              <w:t>}</w:t>
             </w:r>
           </w:p>
         </w:tc>
@@ -3963,7 +4179,24 @@
             </w:r>
             <w:r>
               <w:br/>
-              <w:t>{director_name}</w:t>
+              <w:t>{</w:t>
+            </w:r>
+            <w:r>
+              <w:rPr>
+                <w:lang w:val="en-US"/>
+              </w:rPr>
+              <w:t>seller</w:t>
+            </w:r>
+            <w:r>
+              <w:t>_</w:t>
+            </w:r>
+            <w:proofErr w:type="spellStart"/>
+            <w:r>
+              <w:t>name</w:t>
+            </w:r>
+            <w:proofErr w:type="spellEnd"/>
+            <w:r>
+              <w:t>}</w:t>
             </w:r>
             <w:r>
               <w:br/>
@@ -4040,16 +4273,44 @@
                 <w:bCs/>
                 <w:color w:val="000000"/>
                 <w:szCs w:val="24"/>
-                <w:lang w:val="en-US"/>
               </w:rPr>
             </w:pPr>
+            <w:r>
+              <w:rPr>
+                <w:b w:val="0"/>
+                <w:szCs w:val="24"/>
+              </w:rPr>
+              <w:t>{</w:t>
+            </w:r>
             <w:r>
               <w:rPr>
                 <w:b w:val="0"/>
                 <w:szCs w:val="24"/>
                 <w:lang w:val="en-US"/>
               </w:rPr>
-              <w:t>{buyer_name}</w:t>
+              <w:t>buyer</w:t>
+            </w:r>
+            <w:r>
+              <w:rPr>
+                <w:b w:val="0"/>
+                <w:szCs w:val="24"/>
+              </w:rPr>
+              <w:t>_</w:t>
+            </w:r>
+            <w:r>
+              <w:rPr>
+                <w:b w:val="0"/>
+                <w:szCs w:val="24"/>
+                <w:lang w:val="en-US"/>
+              </w:rPr>
+              <w:t>name</w:t>
+            </w:r>
+            <w:r>
+              <w:rPr>
+                <w:b w:val="0"/>
+                <w:szCs w:val="24"/>
+              </w:rPr>
+              <w:t>}</w:t>
             </w:r>
           </w:p>
         </w:tc>
@@ -8355,21 +8616,6 @@
 </file>
 
 <file path=customXml/item1.xml><?xml version="1.0" encoding="utf-8"?>
-<p:properties xmlns:p="http://schemas.microsoft.com/office/2006/metadata/properties" xmlns:xsi="http://www.w3.org/2001/XMLSchema-instance" xmlns:pc="http://schemas.microsoft.com/office/infopath/2007/PartnerControls">
-  <documentManagement/>
-</p:properties>
-</file>
-
-<file path=customXml/item2.xml><?xml version="1.0" encoding="utf-8"?>
-<?mso-contentType ?>
-<FormTemplates xmlns="http://schemas.microsoft.com/sharepoint/v3/contenttype/forms">
-  <Display>DocumentLibraryForm</Display>
-  <Edit>DocumentLibraryForm</Edit>
-  <New>DocumentLibraryForm</New>
-</FormTemplates>
-</file>
-
-<file path=customXml/item3.xml><?xml version="1.0" encoding="utf-8"?>
 <ct:contentTypeSchema xmlns:ct="http://schemas.microsoft.com/office/2006/metadata/contentType" xmlns:ma="http://schemas.microsoft.com/office/2006/metadata/properties/metaAttributes" ct:_="" ma:_="" ma:contentTypeName="Unknown Document Type" ma:contentTypeID="0x010104" ma:contentTypeVersion="0" ma:contentTypeDescription="" ma:contentTypeScope="" ma:versionID="279c20c3caf3300dae6b438536eb8c56">
   <xsd:schema xmlns:xsd="http://www.w3.org/2001/XMLSchema" xmlns:p="http://schemas.microsoft.com/office/2006/metadata/properties" targetNamespace="http://schemas.microsoft.com/office/2006/metadata/properties" ma:root="true" ma:fieldsID="0d2e1ca116041f9e11471c52c4c9d602">
     <xsd:element name="properties">
@@ -8418,11 +8664,32 @@
 </ct:contentTypeSchema>
 </file>
 
+<file path=customXml/item2.xml><?xml version="1.0" encoding="utf-8"?>
+<?mso-contentType ?>
+<FormTemplates xmlns="http://schemas.microsoft.com/sharepoint/v3/contenttype/forms">
+  <Display>DocumentLibraryForm</Display>
+  <Edit>DocumentLibraryForm</Edit>
+  <New>DocumentLibraryForm</New>
+</FormTemplates>
+</file>
+
+<file path=customXml/item3.xml><?xml version="1.0" encoding="utf-8"?>
+<p:properties xmlns:p="http://schemas.microsoft.com/office/2006/metadata/properties" xmlns:xsi="http://www.w3.org/2001/XMLSchema-instance" xmlns:pc="http://schemas.microsoft.com/office/infopath/2007/PartnerControls">
+  <documentManagement/>
+</p:properties>
+</file>
+
 <file path=customXml/itemProps1.xml><?xml version="1.0" encoding="utf-8"?>
-<ds:datastoreItem xmlns:ds="http://schemas.openxmlformats.org/officeDocument/2006/customXml" ds:itemID="{D4741270-12E3-4F91-B362-CC9D002B6E54}">
+<ds:datastoreItem xmlns:ds="http://schemas.openxmlformats.org/officeDocument/2006/customXml" ds:itemID="{55405CF4-C330-4D8A-847E-53D0206D614D}">
   <ds:schemaRefs>
+    <ds:schemaRef ds:uri="http://schemas.microsoft.com/office/2006/metadata/contentType"/>
+    <ds:schemaRef ds:uri="http://schemas.microsoft.com/office/2006/metadata/properties/metaAttributes"/>
+    <ds:schemaRef ds:uri="http://www.w3.org/2001/XMLSchema"/>
     <ds:schemaRef ds:uri="http://schemas.microsoft.com/office/2006/metadata/properties"/>
-    <ds:schemaRef ds:uri="http://schemas.microsoft.com/office/infopath/2007/PartnerControls"/>
+    <ds:schemaRef ds:uri="http://schemas.openxmlformats.org/package/2006/metadata/core-properties"/>
+    <ds:schemaRef ds:uri="http://purl.org/dc/elements/1.1/"/>
+    <ds:schemaRef ds:uri="http://purl.org/dc/terms/"/>
+    <ds:schemaRef ds:uri="http://schemas.microsoft.com/office/internal/2005/internalDocumentation"/>
   </ds:schemaRefs>
 </ds:datastoreItem>
 </file>
@@ -8436,16 +8703,10 @@
 </file>
 
 <file path=customXml/itemProps3.xml><?xml version="1.0" encoding="utf-8"?>
-<ds:datastoreItem xmlns:ds="http://schemas.openxmlformats.org/officeDocument/2006/customXml" ds:itemID="{55405CF4-C330-4D8A-847E-53D0206D614D}">
+<ds:datastoreItem xmlns:ds="http://schemas.openxmlformats.org/officeDocument/2006/customXml" ds:itemID="{D4741270-12E3-4F91-B362-CC9D002B6E54}">
   <ds:schemaRefs>
-    <ds:schemaRef ds:uri="http://schemas.microsoft.com/office/2006/metadata/contentType"/>
-    <ds:schemaRef ds:uri="http://schemas.microsoft.com/office/2006/metadata/properties/metaAttributes"/>
-    <ds:schemaRef ds:uri="http://www.w3.org/2001/XMLSchema"/>
     <ds:schemaRef ds:uri="http://schemas.microsoft.com/office/2006/metadata/properties"/>
-    <ds:schemaRef ds:uri="http://schemas.openxmlformats.org/package/2006/metadata/core-properties"/>
-    <ds:schemaRef ds:uri="http://purl.org/dc/elements/1.1/"/>
-    <ds:schemaRef ds:uri="http://purl.org/dc/terms/"/>
-    <ds:schemaRef ds:uri="http://schemas.microsoft.com/office/internal/2005/internalDocumentation"/>
+    <ds:schemaRef ds:uri="http://schemas.microsoft.com/office/infopath/2007/PartnerControls"/>
   </ds:schemaRefs>
 </ds:datastoreItem>
 </file>
</xml_diff>

<commit_message>
button fix, equipment customisation
</commit_message>
<xml_diff>
--- a/data/template_agreement.docx
+++ b/data/template_agreement.docx
@@ -3916,6 +3916,12 @@
             </w:r>
             <w:proofErr w:type="spellEnd"/>
             <w:r>
+              <w:rPr>
+                <w:lang w:val="en-US"/>
+              </w:rPr>
+              <w:t>_total</w:t>
+            </w:r>
+            <w:r>
               <w:t>}</w:t>
             </w:r>
           </w:p>
@@ -3981,6 +3987,12 @@
               <w:t>price</w:t>
             </w:r>
             <w:proofErr w:type="spellEnd"/>
+            <w:r>
+              <w:rPr>
+                <w:lang w:val="en-US"/>
+              </w:rPr>
+              <w:t>_total</w:t>
+            </w:r>
             <w:r>
               <w:t>},00</w:t>
             </w:r>
@@ -8616,6 +8628,21 @@
 </file>
 
 <file path=customXml/item1.xml><?xml version="1.0" encoding="utf-8"?>
+<p:properties xmlns:p="http://schemas.microsoft.com/office/2006/metadata/properties" xmlns:xsi="http://www.w3.org/2001/XMLSchema-instance" xmlns:pc="http://schemas.microsoft.com/office/infopath/2007/PartnerControls">
+  <documentManagement/>
+</p:properties>
+</file>
+
+<file path=customXml/item2.xml><?xml version="1.0" encoding="utf-8"?>
+<?mso-contentType ?>
+<FormTemplates xmlns="http://schemas.microsoft.com/sharepoint/v3/contenttype/forms">
+  <Display>DocumentLibraryForm</Display>
+  <Edit>DocumentLibraryForm</Edit>
+  <New>DocumentLibraryForm</New>
+</FormTemplates>
+</file>
+
+<file path=customXml/item3.xml><?xml version="1.0" encoding="utf-8"?>
 <ct:contentTypeSchema xmlns:ct="http://schemas.microsoft.com/office/2006/metadata/contentType" xmlns:ma="http://schemas.microsoft.com/office/2006/metadata/properties/metaAttributes" ct:_="" ma:_="" ma:contentTypeName="Unknown Document Type" ma:contentTypeID="0x010104" ma:contentTypeVersion="0" ma:contentTypeDescription="" ma:contentTypeScope="" ma:versionID="279c20c3caf3300dae6b438536eb8c56">
   <xsd:schema xmlns:xsd="http://www.w3.org/2001/XMLSchema" xmlns:p="http://schemas.microsoft.com/office/2006/metadata/properties" targetNamespace="http://schemas.microsoft.com/office/2006/metadata/properties" ma:root="true" ma:fieldsID="0d2e1ca116041f9e11471c52c4c9d602">
     <xsd:element name="properties">
@@ -8664,32 +8691,11 @@
 </ct:contentTypeSchema>
 </file>
 
-<file path=customXml/item2.xml><?xml version="1.0" encoding="utf-8"?>
-<?mso-contentType ?>
-<FormTemplates xmlns="http://schemas.microsoft.com/sharepoint/v3/contenttype/forms">
-  <Display>DocumentLibraryForm</Display>
-  <Edit>DocumentLibraryForm</Edit>
-  <New>DocumentLibraryForm</New>
-</FormTemplates>
-</file>
-
-<file path=customXml/item3.xml><?xml version="1.0" encoding="utf-8"?>
-<p:properties xmlns:p="http://schemas.microsoft.com/office/2006/metadata/properties" xmlns:xsi="http://www.w3.org/2001/XMLSchema-instance" xmlns:pc="http://schemas.microsoft.com/office/infopath/2007/PartnerControls">
-  <documentManagement/>
-</p:properties>
-</file>
-
 <file path=customXml/itemProps1.xml><?xml version="1.0" encoding="utf-8"?>
-<ds:datastoreItem xmlns:ds="http://schemas.openxmlformats.org/officeDocument/2006/customXml" ds:itemID="{55405CF4-C330-4D8A-847E-53D0206D614D}">
+<ds:datastoreItem xmlns:ds="http://schemas.openxmlformats.org/officeDocument/2006/customXml" ds:itemID="{D4741270-12E3-4F91-B362-CC9D002B6E54}">
   <ds:schemaRefs>
-    <ds:schemaRef ds:uri="http://schemas.microsoft.com/office/2006/metadata/contentType"/>
-    <ds:schemaRef ds:uri="http://schemas.microsoft.com/office/2006/metadata/properties/metaAttributes"/>
-    <ds:schemaRef ds:uri="http://www.w3.org/2001/XMLSchema"/>
     <ds:schemaRef ds:uri="http://schemas.microsoft.com/office/2006/metadata/properties"/>
-    <ds:schemaRef ds:uri="http://schemas.openxmlformats.org/package/2006/metadata/core-properties"/>
-    <ds:schemaRef ds:uri="http://purl.org/dc/elements/1.1/"/>
-    <ds:schemaRef ds:uri="http://purl.org/dc/terms/"/>
-    <ds:schemaRef ds:uri="http://schemas.microsoft.com/office/internal/2005/internalDocumentation"/>
+    <ds:schemaRef ds:uri="http://schemas.microsoft.com/office/infopath/2007/PartnerControls"/>
   </ds:schemaRefs>
 </ds:datastoreItem>
 </file>
@@ -8703,10 +8709,16 @@
 </file>
 
 <file path=customXml/itemProps3.xml><?xml version="1.0" encoding="utf-8"?>
-<ds:datastoreItem xmlns:ds="http://schemas.openxmlformats.org/officeDocument/2006/customXml" ds:itemID="{D4741270-12E3-4F91-B362-CC9D002B6E54}">
+<ds:datastoreItem xmlns:ds="http://schemas.openxmlformats.org/officeDocument/2006/customXml" ds:itemID="{55405CF4-C330-4D8A-847E-53D0206D614D}">
   <ds:schemaRefs>
+    <ds:schemaRef ds:uri="http://schemas.microsoft.com/office/2006/metadata/contentType"/>
+    <ds:schemaRef ds:uri="http://schemas.microsoft.com/office/2006/metadata/properties/metaAttributes"/>
+    <ds:schemaRef ds:uri="http://www.w3.org/2001/XMLSchema"/>
     <ds:schemaRef ds:uri="http://schemas.microsoft.com/office/2006/metadata/properties"/>
-    <ds:schemaRef ds:uri="http://schemas.microsoft.com/office/infopath/2007/PartnerControls"/>
+    <ds:schemaRef ds:uri="http://schemas.openxmlformats.org/package/2006/metadata/core-properties"/>
+    <ds:schemaRef ds:uri="http://purl.org/dc/elements/1.1/"/>
+    <ds:schemaRef ds:uri="http://purl.org/dc/terms/"/>
+    <ds:schemaRef ds:uri="http://schemas.microsoft.com/office/internal/2005/internalDocumentation"/>
   </ds:schemaRefs>
 </ds:datastoreItem>
 </file>
</xml_diff>